<commit_message>
add scoller of floors and the canvas, add the function to define the height
</commit_message>
<xml_diff>
--- a/LeCDC.docx
+++ b/LeCDC.docx
@@ -72,6 +72,7 @@
         </w:tabs>
         <w:jc w:val="center"/>
         <w:rPr>
+          <w:rFonts w:hint="eastAsia"/>
           <w:b/>
           <w:bCs/>
           <w:sz w:val="48"/>
@@ -94,6 +95,9 @@
           <w:tab w:val="left" w:pos="1612"/>
         </w:tabs>
         <w:jc w:val="center"/>
+        <w:rPr>
+          <w:rFonts w:hint="eastAsia"/>
+        </w:rPr>
       </w:pPr>
       <w:r>
         <w:t>BOURAOUI Amir</w:t>
@@ -105,73 +109,1227 @@
           <w:tab w:val="left" w:pos="1612"/>
         </w:tabs>
         <w:jc w:val="center"/>
+        <w:rPr>
+          <w:rFonts w:hint="eastAsia"/>
+        </w:rPr>
       </w:pPr>
       <w:r>
         <w:t>SONG Lewei</w:t>
       </w:r>
     </w:p>
-    <w:p/>
-    <w:p/>
-    <w:p/>
-    <w:p/>
-    <w:p/>
-    <w:p/>
-    <w:p/>
-    <w:p/>
-    <w:p/>
-    <w:p/>
-    <w:p/>
-    <w:p/>
-    <w:p/>
-    <w:p/>
-    <w:p/>
-    <w:p/>
-    <w:p/>
-    <w:p/>
-    <w:p/>
-    <w:p/>
-    <w:p/>
-    <w:p/>
-    <w:p/>
-    <w:p/>
-    <w:p/>
-    <w:p/>
-    <w:p/>
-    <w:p/>
-    <w:p/>
-    <w:p/>
-    <w:p/>
+    <w:p>
+      <w:pPr>
+        <w:rPr>
+          <w:rFonts w:hint="eastAsia"/>
+        </w:rPr>
+      </w:pPr>
+    </w:p>
+    <w:p>
+      <w:pPr>
+        <w:rPr>
+          <w:rFonts w:hint="eastAsia"/>
+        </w:rPr>
+      </w:pPr>
+    </w:p>
+    <w:p>
+      <w:pPr>
+        <w:rPr>
+          <w:rFonts w:hint="eastAsia"/>
+        </w:rPr>
+      </w:pPr>
+    </w:p>
+    <w:p>
+      <w:pPr>
+        <w:rPr>
+          <w:rFonts w:hint="eastAsia"/>
+        </w:rPr>
+      </w:pPr>
+    </w:p>
+    <w:p>
+      <w:pPr>
+        <w:rPr>
+          <w:rFonts w:hint="eastAsia"/>
+        </w:rPr>
+      </w:pPr>
+    </w:p>
+    <w:p>
+      <w:pPr>
+        <w:rPr>
+          <w:rFonts w:hint="eastAsia"/>
+        </w:rPr>
+      </w:pPr>
+    </w:p>
+    <w:p>
+      <w:pPr>
+        <w:rPr>
+          <w:rFonts w:hint="eastAsia"/>
+        </w:rPr>
+      </w:pPr>
+    </w:p>
+    <w:p>
+      <w:pPr>
+        <w:rPr>
+          <w:rFonts w:hint="eastAsia"/>
+        </w:rPr>
+      </w:pPr>
+    </w:p>
+    <w:p>
+      <w:pPr>
+        <w:rPr>
+          <w:rFonts w:hint="eastAsia"/>
+        </w:rPr>
+      </w:pPr>
+    </w:p>
+    <w:p>
+      <w:pPr>
+        <w:rPr>
+          <w:rFonts w:hint="eastAsia"/>
+        </w:rPr>
+      </w:pPr>
+    </w:p>
+    <w:p>
+      <w:pPr>
+        <w:rPr>
+          <w:rFonts w:hint="eastAsia"/>
+        </w:rPr>
+      </w:pPr>
+    </w:p>
+    <w:p>
+      <w:pPr>
+        <w:rPr>
+          <w:rFonts w:hint="eastAsia"/>
+        </w:rPr>
+      </w:pPr>
+    </w:p>
+    <w:p>
+      <w:pPr>
+        <w:rPr>
+          <w:rFonts w:hint="eastAsia"/>
+        </w:rPr>
+      </w:pPr>
+    </w:p>
+    <w:p>
+      <w:pPr>
+        <w:rPr>
+          <w:rFonts w:hint="eastAsia"/>
+        </w:rPr>
+      </w:pPr>
+    </w:p>
+    <w:p>
+      <w:pPr>
+        <w:rPr>
+          <w:rFonts w:hint="eastAsia"/>
+        </w:rPr>
+      </w:pPr>
+    </w:p>
+    <w:p>
+      <w:pPr>
+        <w:rPr>
+          <w:rFonts w:hint="eastAsia"/>
+        </w:rPr>
+      </w:pPr>
+    </w:p>
+    <w:p>
+      <w:pPr>
+        <w:rPr>
+          <w:rFonts w:hint="eastAsia"/>
+        </w:rPr>
+      </w:pPr>
+    </w:p>
+    <w:p>
+      <w:pPr>
+        <w:rPr>
+          <w:rFonts w:hint="eastAsia"/>
+        </w:rPr>
+      </w:pPr>
+    </w:p>
+    <w:p>
+      <w:pPr>
+        <w:rPr>
+          <w:rFonts w:hint="eastAsia"/>
+        </w:rPr>
+      </w:pPr>
+    </w:p>
+    <w:p>
+      <w:pPr>
+        <w:rPr>
+          <w:rFonts w:hint="eastAsia"/>
+        </w:rPr>
+      </w:pPr>
+    </w:p>
+    <w:p>
+      <w:pPr>
+        <w:rPr>
+          <w:rFonts w:hint="eastAsia"/>
+        </w:rPr>
+      </w:pPr>
+    </w:p>
+    <w:p>
+      <w:pPr>
+        <w:rPr>
+          <w:rFonts w:hint="eastAsia"/>
+        </w:rPr>
+      </w:pPr>
+    </w:p>
+    <w:p>
+      <w:pPr>
+        <w:rPr>
+          <w:rFonts w:hint="eastAsia"/>
+        </w:rPr>
+      </w:pPr>
+    </w:p>
+    <w:p>
+      <w:pPr>
+        <w:rPr>
+          <w:rFonts w:hint="eastAsia"/>
+        </w:rPr>
+      </w:pPr>
+    </w:p>
+    <w:p>
+      <w:pPr>
+        <w:rPr>
+          <w:rFonts w:hint="eastAsia"/>
+        </w:rPr>
+      </w:pPr>
+    </w:p>
+    <w:p>
+      <w:pPr>
+        <w:rPr>
+          <w:rFonts w:hint="eastAsia"/>
+        </w:rPr>
+      </w:pPr>
+    </w:p>
+    <w:p>
+      <w:pPr>
+        <w:rPr>
+          <w:rFonts w:hint="eastAsia"/>
+        </w:rPr>
+      </w:pPr>
+    </w:p>
+    <w:p>
+      <w:pPr>
+        <w:rPr>
+          <w:rFonts w:hint="eastAsia"/>
+        </w:rPr>
+      </w:pPr>
+    </w:p>
+    <w:p>
+      <w:pPr>
+        <w:rPr>
+          <w:rFonts w:hint="eastAsia"/>
+        </w:rPr>
+      </w:pPr>
+    </w:p>
+    <w:p>
+      <w:pPr>
+        <w:rPr>
+          <w:rFonts w:hint="eastAsia"/>
+        </w:rPr>
+      </w:pPr>
+    </w:p>
+    <w:sdt>
+      <w:sdtPr>
+        <w:rPr>
+          <w:lang w:val="zh-CN"/>
+        </w:rPr>
+        <w:id w:val="20902026"/>
+        <w:docPartObj>
+          <w:docPartGallery w:val="Table of Contents"/>
+          <w:docPartUnique/>
+        </w:docPartObj>
+      </w:sdtPr>
+      <w:sdtEndPr>
+        <w:rPr>
+          <w:rFonts w:asciiTheme="minorHAnsi" w:eastAsiaTheme="minorEastAsia" w:hAnsiTheme="minorHAnsi" w:cstheme="minorBidi"/>
+          <w:b/>
+          <w:bCs/>
+          <w:noProof/>
+          <w:color w:val="auto"/>
+          <w:kern w:val="2"/>
+          <w:sz w:val="21"/>
+          <w:szCs w:val="22"/>
+        </w:rPr>
+      </w:sdtEndPr>
+      <w:sdtContent>
+        <w:p>
+          <w:pPr>
+            <w:pStyle w:val="TOC"/>
+            <w:rPr>
+              <w:rFonts w:hint="eastAsia"/>
+            </w:rPr>
+          </w:pPr>
+          <w:r>
+            <w:rPr>
+              <w:rFonts w:hint="eastAsia"/>
+              <w:lang w:val="zh-CN"/>
+            </w:rPr>
+            <w:t>Table des matières</w:t>
+          </w:r>
+        </w:p>
+        <w:p>
+          <w:pPr>
+            <w:pStyle w:val="TOC1"/>
+            <w:tabs>
+              <w:tab w:val="right" w:leader="dot" w:pos="8296"/>
+            </w:tabs>
+            <w:rPr>
+              <w:rFonts w:hint="eastAsia"/>
+              <w:sz w:val="22"/>
+              <w:szCs w:val="24"/>
+            </w:rPr>
+          </w:pPr>
+          <w:r>
+            <w:fldChar w:fldCharType="begin"/>
+          </w:r>
+          <w:r>
+            <w:instrText xml:space="preserve"> TOC \o "1-3" \h \z \u </w:instrText>
+          </w:r>
+          <w:r>
+            <w:rPr>
+              <w:rFonts w:hint="eastAsia"/>
+            </w:rPr>
+            <w:fldChar w:fldCharType="separate"/>
+          </w:r>
+          <w:hyperlink w:anchor="_Toc195823070" w:history="1">
+            <w:r>
+              <w:rPr>
+                <w:rStyle w:val="ae"/>
+                <w:rFonts w:hint="eastAsia"/>
+              </w:rPr>
+              <w:t>Introduction</w:t>
+            </w:r>
+            <w:r>
+              <w:rPr>
+                <w:rFonts w:hint="eastAsia"/>
+                <w:webHidden/>
+              </w:rPr>
+              <w:tab/>
+            </w:r>
+            <w:r>
+              <w:rPr>
+                <w:rFonts w:hint="eastAsia"/>
+                <w:webHidden/>
+              </w:rPr>
+              <w:fldChar w:fldCharType="begin"/>
+            </w:r>
+            <w:r>
+              <w:rPr>
+                <w:rFonts w:hint="eastAsia"/>
+                <w:webHidden/>
+              </w:rPr>
+              <w:instrText xml:space="preserve"> </w:instrText>
+            </w:r>
+            <w:r>
+              <w:rPr>
+                <w:webHidden/>
+              </w:rPr>
+              <w:instrText>PAGEREF _Toc195823070 \h</w:instrText>
+            </w:r>
+            <w:r>
+              <w:rPr>
+                <w:rFonts w:hint="eastAsia"/>
+                <w:webHidden/>
+              </w:rPr>
+              <w:instrText xml:space="preserve"> </w:instrText>
+            </w:r>
+            <w:r>
+              <w:rPr>
+                <w:rFonts w:hint="eastAsia"/>
+                <w:webHidden/>
+              </w:rPr>
+            </w:r>
+            <w:r>
+              <w:rPr>
+                <w:rFonts w:hint="eastAsia"/>
+                <w:webHidden/>
+              </w:rPr>
+              <w:fldChar w:fldCharType="separate"/>
+            </w:r>
+            <w:r>
+              <w:rPr>
+                <w:rFonts w:hint="eastAsia"/>
+                <w:webHidden/>
+              </w:rPr>
+              <w:t>3</w:t>
+            </w:r>
+            <w:r>
+              <w:rPr>
+                <w:rFonts w:hint="eastAsia"/>
+                <w:webHidden/>
+              </w:rPr>
+              <w:fldChar w:fldCharType="end"/>
+            </w:r>
+          </w:hyperlink>
+        </w:p>
+        <w:p>
+          <w:pPr>
+            <w:pStyle w:val="TOC2"/>
+            <w:tabs>
+              <w:tab w:val="right" w:leader="dot" w:pos="8296"/>
+            </w:tabs>
+            <w:rPr>
+              <w:rFonts w:hint="eastAsia"/>
+              <w:sz w:val="22"/>
+              <w:szCs w:val="24"/>
+            </w:rPr>
+          </w:pPr>
+          <w:hyperlink w:anchor="_Toc195823071" w:history="1">
+            <w:r>
+              <w:rPr>
+                <w:rStyle w:val="ae"/>
+                <w:rFonts w:hint="eastAsia"/>
+              </w:rPr>
+              <w:t>Contexte :</w:t>
+            </w:r>
+            <w:r>
+              <w:rPr>
+                <w:rFonts w:hint="eastAsia"/>
+                <w:webHidden/>
+              </w:rPr>
+              <w:tab/>
+            </w:r>
+            <w:r>
+              <w:rPr>
+                <w:rFonts w:hint="eastAsia"/>
+                <w:webHidden/>
+              </w:rPr>
+              <w:fldChar w:fldCharType="begin"/>
+            </w:r>
+            <w:r>
+              <w:rPr>
+                <w:rFonts w:hint="eastAsia"/>
+                <w:webHidden/>
+              </w:rPr>
+              <w:instrText xml:space="preserve"> </w:instrText>
+            </w:r>
+            <w:r>
+              <w:rPr>
+                <w:webHidden/>
+              </w:rPr>
+              <w:instrText>PAGEREF _Toc195823071 \h</w:instrText>
+            </w:r>
+            <w:r>
+              <w:rPr>
+                <w:rFonts w:hint="eastAsia"/>
+                <w:webHidden/>
+              </w:rPr>
+              <w:instrText xml:space="preserve"> </w:instrText>
+            </w:r>
+            <w:r>
+              <w:rPr>
+                <w:rFonts w:hint="eastAsia"/>
+                <w:webHidden/>
+              </w:rPr>
+            </w:r>
+            <w:r>
+              <w:rPr>
+                <w:rFonts w:hint="eastAsia"/>
+                <w:webHidden/>
+              </w:rPr>
+              <w:fldChar w:fldCharType="separate"/>
+            </w:r>
+            <w:r>
+              <w:rPr>
+                <w:rFonts w:hint="eastAsia"/>
+                <w:webHidden/>
+              </w:rPr>
+              <w:t>3</w:t>
+            </w:r>
+            <w:r>
+              <w:rPr>
+                <w:rFonts w:hint="eastAsia"/>
+                <w:webHidden/>
+              </w:rPr>
+              <w:fldChar w:fldCharType="end"/>
+            </w:r>
+          </w:hyperlink>
+        </w:p>
+        <w:p>
+          <w:pPr>
+            <w:pStyle w:val="TOC2"/>
+            <w:tabs>
+              <w:tab w:val="right" w:leader="dot" w:pos="8296"/>
+            </w:tabs>
+            <w:rPr>
+              <w:rFonts w:hint="eastAsia"/>
+              <w:sz w:val="22"/>
+              <w:szCs w:val="24"/>
+            </w:rPr>
+          </w:pPr>
+          <w:hyperlink w:anchor="_Toc195823072" w:history="1">
+            <w:r>
+              <w:rPr>
+                <w:rStyle w:val="ae"/>
+                <w:rFonts w:hint="eastAsia"/>
+              </w:rPr>
+              <w:t>Objectifs du projet :</w:t>
+            </w:r>
+            <w:r>
+              <w:rPr>
+                <w:rFonts w:hint="eastAsia"/>
+                <w:webHidden/>
+              </w:rPr>
+              <w:tab/>
+            </w:r>
+            <w:r>
+              <w:rPr>
+                <w:rFonts w:hint="eastAsia"/>
+                <w:webHidden/>
+              </w:rPr>
+              <w:fldChar w:fldCharType="begin"/>
+            </w:r>
+            <w:r>
+              <w:rPr>
+                <w:rFonts w:hint="eastAsia"/>
+                <w:webHidden/>
+              </w:rPr>
+              <w:instrText xml:space="preserve"> </w:instrText>
+            </w:r>
+            <w:r>
+              <w:rPr>
+                <w:webHidden/>
+              </w:rPr>
+              <w:instrText>PAGEREF _Toc195823072 \h</w:instrText>
+            </w:r>
+            <w:r>
+              <w:rPr>
+                <w:rFonts w:hint="eastAsia"/>
+                <w:webHidden/>
+              </w:rPr>
+              <w:instrText xml:space="preserve"> </w:instrText>
+            </w:r>
+            <w:r>
+              <w:rPr>
+                <w:rFonts w:hint="eastAsia"/>
+                <w:webHidden/>
+              </w:rPr>
+            </w:r>
+            <w:r>
+              <w:rPr>
+                <w:rFonts w:hint="eastAsia"/>
+                <w:webHidden/>
+              </w:rPr>
+              <w:fldChar w:fldCharType="separate"/>
+            </w:r>
+            <w:r>
+              <w:rPr>
+                <w:rFonts w:hint="eastAsia"/>
+                <w:webHidden/>
+              </w:rPr>
+              <w:t>3</w:t>
+            </w:r>
+            <w:r>
+              <w:rPr>
+                <w:rFonts w:hint="eastAsia"/>
+                <w:webHidden/>
+              </w:rPr>
+              <w:fldChar w:fldCharType="end"/>
+            </w:r>
+          </w:hyperlink>
+        </w:p>
+        <w:p>
+          <w:pPr>
+            <w:pStyle w:val="TOC1"/>
+            <w:tabs>
+              <w:tab w:val="right" w:leader="dot" w:pos="8296"/>
+            </w:tabs>
+            <w:rPr>
+              <w:rFonts w:hint="eastAsia"/>
+              <w:sz w:val="22"/>
+              <w:szCs w:val="24"/>
+            </w:rPr>
+          </w:pPr>
+          <w:hyperlink w:anchor="_Toc195823073" w:history="1">
+            <w:r>
+              <w:rPr>
+                <w:rStyle w:val="ae"/>
+                <w:rFonts w:hint="eastAsia"/>
+              </w:rPr>
+              <w:t>Description du problème</w:t>
+            </w:r>
+            <w:r>
+              <w:rPr>
+                <w:rFonts w:hint="eastAsia"/>
+                <w:webHidden/>
+              </w:rPr>
+              <w:tab/>
+            </w:r>
+            <w:r>
+              <w:rPr>
+                <w:rFonts w:hint="eastAsia"/>
+                <w:webHidden/>
+              </w:rPr>
+              <w:fldChar w:fldCharType="begin"/>
+            </w:r>
+            <w:r>
+              <w:rPr>
+                <w:rFonts w:hint="eastAsia"/>
+                <w:webHidden/>
+              </w:rPr>
+              <w:instrText xml:space="preserve"> </w:instrText>
+            </w:r>
+            <w:r>
+              <w:rPr>
+                <w:webHidden/>
+              </w:rPr>
+              <w:instrText>PAGEREF _Toc195823073 \h</w:instrText>
+            </w:r>
+            <w:r>
+              <w:rPr>
+                <w:rFonts w:hint="eastAsia"/>
+                <w:webHidden/>
+              </w:rPr>
+              <w:instrText xml:space="preserve"> </w:instrText>
+            </w:r>
+            <w:r>
+              <w:rPr>
+                <w:rFonts w:hint="eastAsia"/>
+                <w:webHidden/>
+              </w:rPr>
+            </w:r>
+            <w:r>
+              <w:rPr>
+                <w:rFonts w:hint="eastAsia"/>
+                <w:webHidden/>
+              </w:rPr>
+              <w:fldChar w:fldCharType="separate"/>
+            </w:r>
+            <w:r>
+              <w:rPr>
+                <w:rFonts w:hint="eastAsia"/>
+                <w:webHidden/>
+              </w:rPr>
+              <w:t>3</w:t>
+            </w:r>
+            <w:r>
+              <w:rPr>
+                <w:rFonts w:hint="eastAsia"/>
+                <w:webHidden/>
+              </w:rPr>
+              <w:fldChar w:fldCharType="end"/>
+            </w:r>
+          </w:hyperlink>
+        </w:p>
+        <w:p>
+          <w:pPr>
+            <w:pStyle w:val="TOC1"/>
+            <w:tabs>
+              <w:tab w:val="right" w:leader="dot" w:pos="8296"/>
+            </w:tabs>
+            <w:rPr>
+              <w:rFonts w:hint="eastAsia"/>
+              <w:sz w:val="22"/>
+              <w:szCs w:val="24"/>
+            </w:rPr>
+          </w:pPr>
+          <w:hyperlink w:anchor="_Toc195823074" w:history="1">
+            <w:r>
+              <w:rPr>
+                <w:rStyle w:val="ae"/>
+                <w:rFonts w:hint="eastAsia"/>
+              </w:rPr>
+              <w:t>Exigences</w:t>
+            </w:r>
+            <w:r>
+              <w:rPr>
+                <w:rFonts w:hint="eastAsia"/>
+                <w:webHidden/>
+              </w:rPr>
+              <w:tab/>
+            </w:r>
+            <w:r>
+              <w:rPr>
+                <w:rFonts w:hint="eastAsia"/>
+                <w:webHidden/>
+              </w:rPr>
+              <w:fldChar w:fldCharType="begin"/>
+            </w:r>
+            <w:r>
+              <w:rPr>
+                <w:rFonts w:hint="eastAsia"/>
+                <w:webHidden/>
+              </w:rPr>
+              <w:instrText xml:space="preserve"> </w:instrText>
+            </w:r>
+            <w:r>
+              <w:rPr>
+                <w:webHidden/>
+              </w:rPr>
+              <w:instrText>PAGEREF _Toc195823074 \h</w:instrText>
+            </w:r>
+            <w:r>
+              <w:rPr>
+                <w:rFonts w:hint="eastAsia"/>
+                <w:webHidden/>
+              </w:rPr>
+              <w:instrText xml:space="preserve"> </w:instrText>
+            </w:r>
+            <w:r>
+              <w:rPr>
+                <w:rFonts w:hint="eastAsia"/>
+                <w:webHidden/>
+              </w:rPr>
+            </w:r>
+            <w:r>
+              <w:rPr>
+                <w:rFonts w:hint="eastAsia"/>
+                <w:webHidden/>
+              </w:rPr>
+              <w:fldChar w:fldCharType="separate"/>
+            </w:r>
+            <w:r>
+              <w:rPr>
+                <w:rFonts w:hint="eastAsia"/>
+                <w:webHidden/>
+              </w:rPr>
+              <w:t>4</w:t>
+            </w:r>
+            <w:r>
+              <w:rPr>
+                <w:rFonts w:hint="eastAsia"/>
+                <w:webHidden/>
+              </w:rPr>
+              <w:fldChar w:fldCharType="end"/>
+            </w:r>
+          </w:hyperlink>
+        </w:p>
+        <w:p>
+          <w:pPr>
+            <w:pStyle w:val="TOC3"/>
+            <w:tabs>
+              <w:tab w:val="right" w:leader="dot" w:pos="8296"/>
+            </w:tabs>
+            <w:rPr>
+              <w:rFonts w:hint="eastAsia"/>
+              <w:sz w:val="22"/>
+              <w:szCs w:val="24"/>
+            </w:rPr>
+          </w:pPr>
+          <w:hyperlink w:anchor="_Toc195823075" w:history="1">
+            <w:r>
+              <w:rPr>
+                <w:rStyle w:val="ae"/>
+                <w:rFonts w:hint="eastAsia"/>
+              </w:rPr>
+              <w:t>Exigences Fonctionnelles</w:t>
+            </w:r>
+            <w:r>
+              <w:rPr>
+                <w:rFonts w:hint="eastAsia"/>
+                <w:webHidden/>
+              </w:rPr>
+              <w:tab/>
+            </w:r>
+            <w:r>
+              <w:rPr>
+                <w:rFonts w:hint="eastAsia"/>
+                <w:webHidden/>
+              </w:rPr>
+              <w:fldChar w:fldCharType="begin"/>
+            </w:r>
+            <w:r>
+              <w:rPr>
+                <w:rFonts w:hint="eastAsia"/>
+                <w:webHidden/>
+              </w:rPr>
+              <w:instrText xml:space="preserve"> </w:instrText>
+            </w:r>
+            <w:r>
+              <w:rPr>
+                <w:webHidden/>
+              </w:rPr>
+              <w:instrText>PAGEREF _Toc195823075 \h</w:instrText>
+            </w:r>
+            <w:r>
+              <w:rPr>
+                <w:rFonts w:hint="eastAsia"/>
+                <w:webHidden/>
+              </w:rPr>
+              <w:instrText xml:space="preserve"> </w:instrText>
+            </w:r>
+            <w:r>
+              <w:rPr>
+                <w:rFonts w:hint="eastAsia"/>
+                <w:webHidden/>
+              </w:rPr>
+            </w:r>
+            <w:r>
+              <w:rPr>
+                <w:rFonts w:hint="eastAsia"/>
+                <w:webHidden/>
+              </w:rPr>
+              <w:fldChar w:fldCharType="separate"/>
+            </w:r>
+            <w:r>
+              <w:rPr>
+                <w:rFonts w:hint="eastAsia"/>
+                <w:webHidden/>
+              </w:rPr>
+              <w:t>4</w:t>
+            </w:r>
+            <w:r>
+              <w:rPr>
+                <w:rFonts w:hint="eastAsia"/>
+                <w:webHidden/>
+              </w:rPr>
+              <w:fldChar w:fldCharType="end"/>
+            </w:r>
+          </w:hyperlink>
+        </w:p>
+        <w:p>
+          <w:pPr>
+            <w:pStyle w:val="TOC3"/>
+            <w:tabs>
+              <w:tab w:val="right" w:leader="dot" w:pos="8296"/>
+            </w:tabs>
+            <w:rPr>
+              <w:rFonts w:hint="eastAsia"/>
+              <w:sz w:val="22"/>
+              <w:szCs w:val="24"/>
+            </w:rPr>
+          </w:pPr>
+          <w:hyperlink w:anchor="_Toc195823076" w:history="1">
+            <w:r>
+              <w:rPr>
+                <w:rStyle w:val="ae"/>
+                <w:rFonts w:hint="eastAsia"/>
+              </w:rPr>
+              <w:t>Exigences Non Fonctionnelles</w:t>
+            </w:r>
+            <w:r>
+              <w:rPr>
+                <w:rFonts w:hint="eastAsia"/>
+                <w:webHidden/>
+              </w:rPr>
+              <w:tab/>
+            </w:r>
+            <w:r>
+              <w:rPr>
+                <w:rFonts w:hint="eastAsia"/>
+                <w:webHidden/>
+              </w:rPr>
+              <w:fldChar w:fldCharType="begin"/>
+            </w:r>
+            <w:r>
+              <w:rPr>
+                <w:rFonts w:hint="eastAsia"/>
+                <w:webHidden/>
+              </w:rPr>
+              <w:instrText xml:space="preserve"> </w:instrText>
+            </w:r>
+            <w:r>
+              <w:rPr>
+                <w:webHidden/>
+              </w:rPr>
+              <w:instrText>PAGEREF _Toc195823076 \h</w:instrText>
+            </w:r>
+            <w:r>
+              <w:rPr>
+                <w:rFonts w:hint="eastAsia"/>
+                <w:webHidden/>
+              </w:rPr>
+              <w:instrText xml:space="preserve"> </w:instrText>
+            </w:r>
+            <w:r>
+              <w:rPr>
+                <w:rFonts w:hint="eastAsia"/>
+                <w:webHidden/>
+              </w:rPr>
+            </w:r>
+            <w:r>
+              <w:rPr>
+                <w:rFonts w:hint="eastAsia"/>
+                <w:webHidden/>
+              </w:rPr>
+              <w:fldChar w:fldCharType="separate"/>
+            </w:r>
+            <w:r>
+              <w:rPr>
+                <w:rFonts w:hint="eastAsia"/>
+                <w:webHidden/>
+              </w:rPr>
+              <w:t>4</w:t>
+            </w:r>
+            <w:r>
+              <w:rPr>
+                <w:rFonts w:hint="eastAsia"/>
+                <w:webHidden/>
+              </w:rPr>
+              <w:fldChar w:fldCharType="end"/>
+            </w:r>
+          </w:hyperlink>
+        </w:p>
+        <w:p>
+          <w:pPr>
+            <w:pStyle w:val="TOC1"/>
+            <w:tabs>
+              <w:tab w:val="right" w:leader="dot" w:pos="8296"/>
+            </w:tabs>
+            <w:rPr>
+              <w:rFonts w:hint="eastAsia"/>
+              <w:sz w:val="22"/>
+              <w:szCs w:val="24"/>
+            </w:rPr>
+          </w:pPr>
+          <w:hyperlink w:anchor="_Toc195823077" w:history="1">
+            <w:r>
+              <w:rPr>
+                <w:rStyle w:val="ae"/>
+                <w:rFonts w:hint="eastAsia"/>
+              </w:rPr>
+              <w:t>Environnement et Modèle</w:t>
+            </w:r>
+            <w:r>
+              <w:rPr>
+                <w:rFonts w:hint="eastAsia"/>
+                <w:webHidden/>
+              </w:rPr>
+              <w:tab/>
+            </w:r>
+            <w:r>
+              <w:rPr>
+                <w:rFonts w:hint="eastAsia"/>
+                <w:webHidden/>
+              </w:rPr>
+              <w:fldChar w:fldCharType="begin"/>
+            </w:r>
+            <w:r>
+              <w:rPr>
+                <w:rFonts w:hint="eastAsia"/>
+                <w:webHidden/>
+              </w:rPr>
+              <w:instrText xml:space="preserve"> </w:instrText>
+            </w:r>
+            <w:r>
+              <w:rPr>
+                <w:webHidden/>
+              </w:rPr>
+              <w:instrText>PAGEREF _Toc195823077 \h</w:instrText>
+            </w:r>
+            <w:r>
+              <w:rPr>
+                <w:rFonts w:hint="eastAsia"/>
+                <w:webHidden/>
+              </w:rPr>
+              <w:instrText xml:space="preserve"> </w:instrText>
+            </w:r>
+            <w:r>
+              <w:rPr>
+                <w:rFonts w:hint="eastAsia"/>
+                <w:webHidden/>
+              </w:rPr>
+            </w:r>
+            <w:r>
+              <w:rPr>
+                <w:rFonts w:hint="eastAsia"/>
+                <w:webHidden/>
+              </w:rPr>
+              <w:fldChar w:fldCharType="separate"/>
+            </w:r>
+            <w:r>
+              <w:rPr>
+                <w:rFonts w:hint="eastAsia"/>
+                <w:webHidden/>
+              </w:rPr>
+              <w:t>5</w:t>
+            </w:r>
+            <w:r>
+              <w:rPr>
+                <w:rFonts w:hint="eastAsia"/>
+                <w:webHidden/>
+              </w:rPr>
+              <w:fldChar w:fldCharType="end"/>
+            </w:r>
+          </w:hyperlink>
+        </w:p>
+        <w:p>
+          <w:pPr>
+            <w:pStyle w:val="TOC1"/>
+            <w:tabs>
+              <w:tab w:val="right" w:leader="dot" w:pos="8296"/>
+            </w:tabs>
+            <w:rPr>
+              <w:rFonts w:hint="eastAsia"/>
+              <w:sz w:val="22"/>
+              <w:szCs w:val="24"/>
+            </w:rPr>
+          </w:pPr>
+          <w:hyperlink w:anchor="_Toc195823078" w:history="1">
+            <w:r>
+              <w:rPr>
+                <w:rStyle w:val="ae"/>
+                <w:rFonts w:hint="eastAsia"/>
+              </w:rPr>
+              <w:t>Guide utili</w:t>
+            </w:r>
+            <w:r>
+              <w:rPr>
+                <w:rStyle w:val="ae"/>
+                <w:rFonts w:hint="eastAsia"/>
+              </w:rPr>
+              <w:t>s</w:t>
+            </w:r>
+            <w:r>
+              <w:rPr>
+                <w:rStyle w:val="ae"/>
+                <w:rFonts w:hint="eastAsia"/>
+              </w:rPr>
+              <w:t>ateur</w:t>
+            </w:r>
+            <w:r>
+              <w:rPr>
+                <w:rFonts w:hint="eastAsia"/>
+                <w:webHidden/>
+              </w:rPr>
+              <w:tab/>
+            </w:r>
+            <w:r>
+              <w:rPr>
+                <w:rFonts w:hint="eastAsia"/>
+                <w:webHidden/>
+              </w:rPr>
+              <w:fldChar w:fldCharType="begin"/>
+            </w:r>
+            <w:r>
+              <w:rPr>
+                <w:rFonts w:hint="eastAsia"/>
+                <w:webHidden/>
+              </w:rPr>
+              <w:instrText xml:space="preserve"> </w:instrText>
+            </w:r>
+            <w:r>
+              <w:rPr>
+                <w:webHidden/>
+              </w:rPr>
+              <w:instrText>PAGEREF _Toc195823078 \h</w:instrText>
+            </w:r>
+            <w:r>
+              <w:rPr>
+                <w:rFonts w:hint="eastAsia"/>
+                <w:webHidden/>
+              </w:rPr>
+              <w:instrText xml:space="preserve"> </w:instrText>
+            </w:r>
+            <w:r>
+              <w:rPr>
+                <w:rFonts w:hint="eastAsia"/>
+                <w:webHidden/>
+              </w:rPr>
+            </w:r>
+            <w:r>
+              <w:rPr>
+                <w:rFonts w:hint="eastAsia"/>
+                <w:webHidden/>
+              </w:rPr>
+              <w:fldChar w:fldCharType="separate"/>
+            </w:r>
+            <w:r>
+              <w:rPr>
+                <w:rFonts w:hint="eastAsia"/>
+                <w:webHidden/>
+              </w:rPr>
+              <w:t>5</w:t>
+            </w:r>
+            <w:r>
+              <w:rPr>
+                <w:rFonts w:hint="eastAsia"/>
+                <w:webHidden/>
+              </w:rPr>
+              <w:fldChar w:fldCharType="end"/>
+            </w:r>
+          </w:hyperlink>
+        </w:p>
+        <w:p>
+          <w:pPr>
+            <w:pStyle w:val="TOC1"/>
+            <w:tabs>
+              <w:tab w:val="right" w:leader="dot" w:pos="8296"/>
+            </w:tabs>
+            <w:rPr>
+              <w:rFonts w:hint="eastAsia"/>
+              <w:sz w:val="22"/>
+              <w:szCs w:val="24"/>
+            </w:rPr>
+          </w:pPr>
+          <w:hyperlink w:anchor="_Toc195823079" w:history="1">
+            <w:r>
+              <w:rPr>
+                <w:rStyle w:val="ae"/>
+                <w:rFonts w:hint="eastAsia"/>
+              </w:rPr>
+              <w:t>Conclusion</w:t>
+            </w:r>
+            <w:r>
+              <w:rPr>
+                <w:rFonts w:hint="eastAsia"/>
+                <w:webHidden/>
+              </w:rPr>
+              <w:tab/>
+            </w:r>
+            <w:r>
+              <w:rPr>
+                <w:rFonts w:hint="eastAsia"/>
+                <w:webHidden/>
+              </w:rPr>
+              <w:fldChar w:fldCharType="begin"/>
+            </w:r>
+            <w:r>
+              <w:rPr>
+                <w:rFonts w:hint="eastAsia"/>
+                <w:webHidden/>
+              </w:rPr>
+              <w:instrText xml:space="preserve"> </w:instrText>
+            </w:r>
+            <w:r>
+              <w:rPr>
+                <w:webHidden/>
+              </w:rPr>
+              <w:instrText>PAGEREF _Toc195823079 \h</w:instrText>
+            </w:r>
+            <w:r>
+              <w:rPr>
+                <w:rFonts w:hint="eastAsia"/>
+                <w:webHidden/>
+              </w:rPr>
+              <w:instrText xml:space="preserve"> </w:instrText>
+            </w:r>
+            <w:r>
+              <w:rPr>
+                <w:rFonts w:hint="eastAsia"/>
+                <w:webHidden/>
+              </w:rPr>
+            </w:r>
+            <w:r>
+              <w:rPr>
+                <w:rFonts w:hint="eastAsia"/>
+                <w:webHidden/>
+              </w:rPr>
+              <w:fldChar w:fldCharType="separate"/>
+            </w:r>
+            <w:r>
+              <w:rPr>
+                <w:rFonts w:hint="eastAsia"/>
+                <w:webHidden/>
+              </w:rPr>
+              <w:t>6</w:t>
+            </w:r>
+            <w:r>
+              <w:rPr>
+                <w:rFonts w:hint="eastAsia"/>
+                <w:webHidden/>
+              </w:rPr>
+              <w:fldChar w:fldCharType="end"/>
+            </w:r>
+          </w:hyperlink>
+        </w:p>
+        <w:p>
+          <w:pPr>
+            <w:rPr>
+              <w:rFonts w:hint="eastAsia"/>
+            </w:rPr>
+          </w:pPr>
+          <w:r>
+            <w:rPr>
+              <w:b/>
+              <w:bCs/>
+              <w:lang w:val="zh-CN"/>
+            </w:rPr>
+            <w:fldChar w:fldCharType="end"/>
+          </w:r>
+        </w:p>
+      </w:sdtContent>
+    </w:sdt>
+    <w:p>
+      <w:pPr>
+        <w:widowControl/>
+        <w:jc w:val="left"/>
+        <w:rPr>
+          <w:rFonts w:hint="eastAsia"/>
+        </w:rPr>
+      </w:pPr>
+      <w:r>
+        <w:rPr>
+          <w:rFonts w:hint="eastAsia"/>
+        </w:rPr>
+        <w:br w:type="page"/>
+      </w:r>
+    </w:p>
+    <w:p>
+      <w:pPr>
+        <w:rPr>
+          <w:rFonts w:hint="eastAsia"/>
+        </w:rPr>
+      </w:pPr>
+    </w:p>
+    <w:p>
+      <w:pPr>
+        <w:rPr>
+          <w:rFonts w:hint="eastAsia"/>
+        </w:rPr>
+      </w:pPr>
+    </w:p>
     <w:p>
       <w:pPr>
         <w:pStyle w:val="1"/>
-      </w:pPr>
+        <w:rPr>
+          <w:rFonts w:hint="eastAsia"/>
+        </w:rPr>
+      </w:pPr>
+      <w:bookmarkStart w:id="0" w:name="_Toc195823070"/>
       <w:r>
         <w:t>Introduction</w:t>
       </w:r>
+      <w:bookmarkEnd w:id="0"/>
     </w:p>
     <w:p>
       <w:pPr>
         <w:pStyle w:val="2"/>
-      </w:pPr>
+        <w:rPr>
+          <w:rFonts w:hint="eastAsia"/>
+        </w:rPr>
+      </w:pPr>
+      <w:bookmarkStart w:id="1" w:name="_Toc195823071"/>
       <w:r>
         <w:t>Contexte :</w:t>
       </w:r>
-    </w:p>
-    <w:p>
+      <w:bookmarkEnd w:id="1"/>
+    </w:p>
+    <w:p>
+      <w:pPr>
+        <w:rPr>
+          <w:rFonts w:hint="eastAsia"/>
+        </w:rPr>
+      </w:pPr>
       <w:r>
         <w:t>Dans un environnement où l'efficacité énergétique et la qualité de l'air intérieur sont devenues des enjeux majeurs, l'installation d'une VMC double flux se présente comme une solution innovante pour répondre à ces défis. Ce système assure une gestion optimisée de l'air en extrayant l'air vicié des pièces de service tout en insufflant simultanément de l'air neuf dans les pièces de vie. Le projet s’inscrit donc dans une démarche de modernisation des systèmes de ventilation, en offrant aux professionnels et aux particuliers un outil de planification et de modélisation précis pour l'installation d'une VMC double flux.</w:t>
       </w:r>
     </w:p>
-    <w:p/>
+    <w:p>
+      <w:pPr>
+        <w:rPr>
+          <w:rFonts w:hint="eastAsia"/>
+        </w:rPr>
+      </w:pPr>
+    </w:p>
     <w:p>
       <w:pPr>
         <w:pStyle w:val="2"/>
-      </w:pPr>
+        <w:rPr>
+          <w:rFonts w:hint="eastAsia"/>
+        </w:rPr>
+      </w:pPr>
+      <w:bookmarkStart w:id="2" w:name="_Toc195823072"/>
       <w:r>
         <w:t>Objectifs du projet :</w:t>
       </w:r>
-    </w:p>
-    <w:p>
+      <w:bookmarkEnd w:id="2"/>
+    </w:p>
+    <w:p>
+      <w:pPr>
+        <w:rPr>
+          <w:rFonts w:hint="eastAsia"/>
+        </w:rPr>
+      </w:pPr>
       <w:r>
         <w:t>L'objectif principal est de développer une application intuitive permettant de modéliser de manière précise la configuration d'une habitation (étages, murs, fenêtres, et bouches de VMC) et de simuler le bilan aéraulique associé. Ce logiciel devra intégrer une interface graphique détaillée et une vue textuelle synthétisant les débits et les caractéristiques des installations, tout en assurant une communication fluide entre les différentes vues via l'utilisation du bus Ivy. Le projet vise ainsi à fournir un outil d'aide à l'installation qui garantit un dimensionnement optimal et conforme aux exigences techniques de la VMC double flux.</w:t>
       </w:r>
@@ -179,85 +1337,1395 @@
     <w:p>
       <w:pPr>
         <w:pStyle w:val="1"/>
-      </w:pPr>
+        <w:rPr>
+          <w:rFonts w:hint="eastAsia"/>
+        </w:rPr>
+      </w:pPr>
+      <w:bookmarkStart w:id="3" w:name="_Toc195823073"/>
       <w:r>
         <w:t>Description du problème</w:t>
       </w:r>
-    </w:p>
-    <w:p>
+      <w:bookmarkEnd w:id="3"/>
+    </w:p>
+    <w:p>
+      <w:pPr>
+        <w:rPr>
+          <w:rFonts w:hint="eastAsia"/>
+        </w:rPr>
+      </w:pPr>
       <w:r>
         <w:t>L'installation d'une VMC double flux présente plusieurs défis techniques et organisationnels. En effet, la réussite d'un tel projet dépend de la capacité à modéliser avec précision la configuration d'une habitation, en tenant compte des particularités architecturales (étages, murs, fenêtres) et de la localisation optimale des bouches de ventilation. Chaque élément doit être dimensionné correctement pour assurer une extraction efficace de l'air vicié et une insufflation adéquate d'air neuf, tout en respectant les contraintes structurelles et les exigences énergétiques.</w:t>
       </w:r>
     </w:p>
     <w:p>
-      <w:r>
-        <w:t>Le problème se complique par la nécessité de coordonner les différents paramètres aérauliques et de garantir une communication fluide entre les divers modules de l'application, notamment via l'utilisation du bus Ivy. Ainsi, il est essentiel de développer un outil intuitif qui permette non seulement de visualiser de manière graphique et textuelle l'ensemble des installations, mais aussi de simuler et d'optimiser le bilan aéraulique pour garantir des performances conformes aux normes en vigueur.</w:t>
-      </w:r>
-    </w:p>
-    <w:p/>
+      <w:pPr>
+        <w:rPr>
+          <w:rFonts w:hint="eastAsia"/>
+        </w:rPr>
+      </w:pPr>
+      <w:r>
+        <w:t xml:space="preserve">Le problème se complique par la nécessité de coordonner les différents paramètres aérauliques et de garantir une communication fluide entre les divers modules de l'application, notamment via l'utilisation du bus Ivy. Ainsi, il est essentiel de développer un outil intuitif qui permette non seulement de visualiser de manière graphique et textuelle l'ensemble des installations, mais aussi de simuler et d'optimiser le bilan aéraulique pour </w:t>
+      </w:r>
+      <w:r>
+        <w:lastRenderedPageBreak/>
+        <w:t>garantir des performances conformes aux normes en vigueur.</w:t>
+      </w:r>
+    </w:p>
+    <w:p>
+      <w:pPr>
+        <w:rPr>
+          <w:rFonts w:hint="eastAsia"/>
+        </w:rPr>
+      </w:pPr>
+    </w:p>
     <w:p>
       <w:pPr>
         <w:pStyle w:val="1"/>
-      </w:pPr>
+        <w:rPr>
+          <w:rFonts w:hint="eastAsia"/>
+        </w:rPr>
+      </w:pPr>
+      <w:bookmarkStart w:id="4" w:name="_Toc195823074"/>
       <w:r>
         <w:t>Exigences</w:t>
       </w:r>
+      <w:bookmarkEnd w:id="4"/>
     </w:p>
     <w:p>
       <w:pPr>
         <w:pStyle w:val="3"/>
       </w:pPr>
+      <w:bookmarkStart w:id="5" w:name="_Toc195823075"/>
       <w:r>
         <w:t>Exigences Fonctionnelles</w:t>
       </w:r>
+      <w:bookmarkEnd w:id="5"/>
+    </w:p>
+    <w:p>
+      <w:pPr>
+        <w:rPr>
+          <w:rFonts w:hint="eastAsia"/>
+        </w:rPr>
+      </w:pPr>
+      <w:r>
+        <w:rPr>
+          <w:rFonts w:hint="eastAsia"/>
+        </w:rPr>
+        <w:t>Ce que l’application doit permettre de faire :</w:t>
+      </w:r>
+    </w:p>
+    <w:p>
+      <w:pPr>
+        <w:rPr>
+          <w:rFonts w:hint="eastAsia"/>
+        </w:rPr>
+      </w:pPr>
+      <w:r>
+        <w:rPr>
+          <w:rFonts w:hint="eastAsia"/>
+        </w:rPr>
+        <w:t>Créer et gérer plusieurs étages</w:t>
+      </w:r>
+    </w:p>
+    <w:p>
+      <w:pPr>
+        <w:ind w:firstLine="420"/>
+        <w:rPr>
+          <w:rFonts w:hint="eastAsia"/>
+        </w:rPr>
+      </w:pPr>
+      <w:r>
+        <w:rPr>
+          <w:rFonts w:hint="eastAsia"/>
+        </w:rPr>
+        <w:t>L’utilisateur peut ajouter un nouvel étage.</w:t>
+      </w:r>
+    </w:p>
+    <w:p>
+      <w:pPr>
+        <w:ind w:firstLine="420"/>
+        <w:rPr>
+          <w:rFonts w:hint="eastAsia"/>
+        </w:rPr>
+      </w:pPr>
+      <w:r>
+        <w:rPr>
+          <w:rFonts w:hint="eastAsia"/>
+        </w:rPr>
+        <w:t>Chaque étage peut avoir un nom et une hauteur personnalisée.</w:t>
+      </w:r>
+    </w:p>
+    <w:p>
+      <w:pPr>
+        <w:rPr>
+          <w:rFonts w:hint="eastAsia"/>
+        </w:rPr>
+      </w:pPr>
+      <w:r>
+        <w:rPr>
+          <w:rFonts w:hint="eastAsia"/>
+        </w:rPr>
+        <w:t>Sélection d’un étage actif</w:t>
+      </w:r>
+    </w:p>
+    <w:p>
+      <w:pPr>
+        <w:ind w:firstLine="420"/>
+        <w:rPr>
+          <w:rFonts w:hint="eastAsia"/>
+        </w:rPr>
+      </w:pPr>
+      <w:r>
+        <w:rPr>
+          <w:rFonts w:hint="eastAsia"/>
+        </w:rPr>
+        <w:t>L’utilisateur peut cliquer sur un étage pour le sélectionner et y dessiner.</w:t>
+      </w:r>
+    </w:p>
+    <w:p>
+      <w:pPr>
+        <w:rPr>
+          <w:rFonts w:hint="eastAsia"/>
+        </w:rPr>
+      </w:pPr>
+      <w:r>
+        <w:rPr>
+          <w:rFonts w:hint="eastAsia"/>
+        </w:rPr>
+        <w:t>Outils de dessin</w:t>
+      </w:r>
+    </w:p>
+    <w:p>
+      <w:pPr>
+        <w:ind w:firstLine="420"/>
+        <w:rPr>
+          <w:rFonts w:hint="eastAsia"/>
+        </w:rPr>
+      </w:pPr>
+      <w:r>
+        <w:rPr>
+          <w:rFonts w:hint="eastAsia"/>
+        </w:rPr>
+        <w:t>Murs, portes, fenêtres : possibilité de les dessiner à la souris.</w:t>
+      </w:r>
+    </w:p>
+    <w:p>
+      <w:pPr>
+        <w:ind w:firstLine="420"/>
+        <w:rPr>
+          <w:rFonts w:hint="eastAsia"/>
+        </w:rPr>
+      </w:pPr>
+      <w:r>
+        <w:rPr>
+          <w:rFonts w:hint="eastAsia"/>
+        </w:rPr>
+        <w:t>Gomme (outil pour effacer des objets).</w:t>
+      </w:r>
+    </w:p>
+    <w:p>
+      <w:pPr>
+        <w:ind w:firstLine="420"/>
+        <w:rPr>
+          <w:rFonts w:hint="eastAsia"/>
+        </w:rPr>
+      </w:pPr>
+      <w:r>
+        <w:rPr>
+          <w:rFonts w:hint="eastAsia"/>
+        </w:rPr>
+        <w:t>Bouches de VMC : avec choix du rôle (extraction / insufflation / entrée / sortie).</w:t>
+      </w:r>
+    </w:p>
+    <w:p>
+      <w:pPr>
+        <w:rPr>
+          <w:rFonts w:hint="eastAsia"/>
+        </w:rPr>
+      </w:pPr>
+      <w:r>
+        <w:rPr>
+          <w:rFonts w:hint="eastAsia"/>
+        </w:rPr>
+        <w:t>Interface intuitive</w:t>
+      </w:r>
+    </w:p>
+    <w:p>
+      <w:pPr>
+        <w:ind w:firstLine="420"/>
+        <w:rPr>
+          <w:rFonts w:hint="eastAsia"/>
+        </w:rPr>
+      </w:pPr>
+      <w:r>
+        <w:rPr>
+          <w:rFonts w:hint="eastAsia"/>
+        </w:rPr>
+        <w:t>Une barre d’outils en bas avec des icônes claires.</w:t>
+      </w:r>
+    </w:p>
+    <w:p>
+      <w:pPr>
+        <w:ind w:firstLine="420"/>
+        <w:rPr>
+          <w:rFonts w:hint="eastAsia"/>
+        </w:rPr>
+      </w:pPr>
+      <w:r>
+        <w:rPr>
+          <w:rFonts w:hint="eastAsia"/>
+        </w:rPr>
+        <w:t>Une zone de dessin centrale.</w:t>
+      </w:r>
+    </w:p>
+    <w:p>
+      <w:pPr>
+        <w:ind w:firstLine="420"/>
+        <w:rPr>
+          <w:rFonts w:hint="eastAsia"/>
+        </w:rPr>
+      </w:pPr>
+      <w:r>
+        <w:rPr>
+          <w:rFonts w:hint="eastAsia"/>
+        </w:rPr>
+        <w:t>Une liste d’étages à droite avec défilement (scroll).</w:t>
+      </w:r>
+    </w:p>
+    <w:p>
+      <w:pPr>
+        <w:rPr>
+          <w:rFonts w:hint="eastAsia"/>
+        </w:rPr>
+      </w:pPr>
+      <w:r>
+        <w:rPr>
+          <w:rFonts w:hint="eastAsia"/>
+        </w:rPr>
+        <w:t>Affichage de la hauteur de l’étage</w:t>
+      </w:r>
+    </w:p>
+    <w:p>
+      <w:pPr>
+        <w:ind w:firstLine="420"/>
+        <w:rPr>
+          <w:rFonts w:hint="eastAsia"/>
+        </w:rPr>
+      </w:pPr>
+      <w:r>
+        <w:rPr>
+          <w:rFonts w:hint="eastAsia"/>
+        </w:rPr>
+        <w:t>En bas à droite du plan, la hauteur est indiquée (modifiable par l’utilisateur).</w:t>
+      </w:r>
+    </w:p>
+    <w:p>
+      <w:pPr>
+        <w:rPr>
+          <w:rFonts w:hint="eastAsia"/>
+        </w:rPr>
+      </w:pPr>
+      <w:r>
+        <w:rPr>
+          <w:rFonts w:hint="eastAsia"/>
+        </w:rPr>
+        <w:t>Aide visuelle (boussole)</w:t>
+      </w:r>
+    </w:p>
+    <w:p>
+      <w:pPr>
+        <w:ind w:firstLine="420"/>
+        <w:rPr>
+          <w:rFonts w:hint="eastAsia"/>
+        </w:rPr>
+      </w:pPr>
+      <w:r>
+        <w:rPr>
+          <w:rFonts w:hint="eastAsia"/>
+        </w:rPr>
+        <w:t>Une petite boussole est affichée pour indiquer l’orientation (Nord, Est, Sud, Ouest).</w:t>
+      </w:r>
     </w:p>
     <w:p>
       <w:pPr>
         <w:pStyle w:val="3"/>
       </w:pPr>
+      <w:bookmarkStart w:id="6" w:name="_Toc195823076"/>
       <w:r>
         <w:t xml:space="preserve">Exigences </w:t>
       </w:r>
       <w:r>
         <w:t>Non Fonctionnelles</w:t>
       </w:r>
+      <w:bookmarkEnd w:id="6"/>
+    </w:p>
+    <w:p>
+      <w:pPr>
+        <w:rPr>
+          <w:rFonts w:hint="eastAsia"/>
+        </w:rPr>
+      </w:pPr>
+      <w:r>
+        <w:rPr>
+          <w:rFonts w:hint="eastAsia"/>
+        </w:rPr>
+        <w:t>Ce que l’application doit respecter en termes de qualité :</w:t>
+      </w:r>
+    </w:p>
+    <w:p>
+      <w:pPr>
+        <w:rPr>
+          <w:rFonts w:hint="eastAsia"/>
+        </w:rPr>
+      </w:pPr>
+      <w:r>
+        <w:rPr>
+          <w:rFonts w:hint="eastAsia"/>
+        </w:rPr>
+        <w:t>Interface simple et lisible</w:t>
+      </w:r>
+    </w:p>
+    <w:p>
+      <w:pPr>
+        <w:ind w:firstLine="420"/>
+        <w:rPr>
+          <w:rFonts w:hint="eastAsia"/>
+        </w:rPr>
+      </w:pPr>
+      <w:r>
+        <w:rPr>
+          <w:rFonts w:hint="eastAsia"/>
+        </w:rPr>
+        <w:t>Couleurs douces, police lisible, éléments espacés.</w:t>
+      </w:r>
+    </w:p>
+    <w:p>
+      <w:pPr>
+        <w:rPr>
+          <w:rFonts w:hint="eastAsia"/>
+        </w:rPr>
+      </w:pPr>
+      <w:r>
+        <w:rPr>
+          <w:rFonts w:hint="eastAsia"/>
+        </w:rPr>
+        <w:t>Réactivité de l’interface</w:t>
+      </w:r>
+    </w:p>
+    <w:p>
+      <w:pPr>
+        <w:ind w:firstLine="420"/>
+        <w:rPr>
+          <w:rFonts w:hint="eastAsia"/>
+        </w:rPr>
+      </w:pPr>
+      <w:r>
+        <w:rPr>
+          <w:rFonts w:hint="eastAsia"/>
+        </w:rPr>
+        <w:t>L’application réagit immédiatement aux clics ou changements d’outils.</w:t>
+      </w:r>
+    </w:p>
+    <w:p>
+      <w:pPr>
+        <w:rPr>
+          <w:rFonts w:hint="eastAsia"/>
+        </w:rPr>
+      </w:pPr>
+      <w:r>
+        <w:rPr>
+          <w:rFonts w:hint="eastAsia"/>
+        </w:rPr>
+        <w:t>Adaptabilité de la fenêtre</w:t>
+      </w:r>
+    </w:p>
+    <w:p>
+      <w:pPr>
+        <w:ind w:firstLine="420"/>
+        <w:rPr>
+          <w:rFonts w:hint="eastAsia"/>
+        </w:rPr>
+      </w:pPr>
+      <w:r>
+        <w:rPr>
+          <w:rFonts w:hint="eastAsia"/>
+        </w:rPr>
+        <w:t>L’interface s’adapte automatiquement en cas de redimensionnement (ex : plein écran).</w:t>
+      </w:r>
+    </w:p>
+    <w:p>
+      <w:pPr>
+        <w:rPr>
+          <w:rFonts w:hint="eastAsia"/>
+        </w:rPr>
+      </w:pPr>
+      <w:r>
+        <w:rPr>
+          <w:rFonts w:hint="eastAsia"/>
+        </w:rPr>
+        <w:t>Bonne organisation du code</w:t>
+      </w:r>
+    </w:p>
+    <w:p>
+      <w:pPr>
+        <w:ind w:firstLine="420"/>
+        <w:rPr>
+          <w:rFonts w:hint="eastAsia"/>
+        </w:rPr>
+      </w:pPr>
+      <w:r>
+        <w:rPr>
+          <w:rFonts w:hint="eastAsia"/>
+        </w:rPr>
+        <w:t>Code Python structuré en modules (view, controller, etc.), facile à lire et à maintenir.</w:t>
+      </w:r>
+    </w:p>
+    <w:p>
+      <w:pPr>
+        <w:rPr>
+          <w:rFonts w:hint="eastAsia"/>
+        </w:rPr>
+      </w:pPr>
+      <w:r>
+        <w:rPr>
+          <w:rFonts w:hint="eastAsia"/>
+        </w:rPr>
+        <w:t>Gestion des erreurs utilisateur</w:t>
+      </w:r>
+    </w:p>
+    <w:p>
+      <w:pPr>
+        <w:ind w:firstLine="420"/>
+        <w:rPr>
+          <w:rFonts w:hint="eastAsia"/>
+        </w:rPr>
+      </w:pPr>
+      <w:r>
+        <w:rPr>
+          <w:rFonts w:hint="eastAsia"/>
+        </w:rPr>
+        <w:t>Messages d’alerte clairs (ex : si l’utilisateur oublie de choisir un type de bouche).</w:t>
+      </w:r>
     </w:p>
     <w:p>
       <w:pPr>
         <w:pStyle w:val="1"/>
       </w:pPr>
-      <w:r>
+      <w:bookmarkStart w:id="7" w:name="_Toc195823077"/>
+      <w:r>
+        <w:lastRenderedPageBreak/>
         <w:t>Environnement et Modèle</w:t>
       </w:r>
+      <w:bookmarkEnd w:id="7"/>
+    </w:p>
+    <w:p>
+      <w:pPr>
+        <w:rPr>
+          <w:rFonts w:hint="eastAsia"/>
+        </w:rPr>
+      </w:pPr>
+      <w:r>
+        <w:rPr>
+          <w:rFonts w:hint="eastAsia"/>
+          <w:b/>
+          <w:bCs/>
+        </w:rPr>
+        <w:t>Langage principal :</w:t>
+      </w:r>
+      <w:r>
+        <w:rPr>
+          <w:rFonts w:hint="eastAsia"/>
+        </w:rPr>
+        <w:t xml:space="preserve"> Python 3.12</w:t>
+      </w:r>
+    </w:p>
+    <w:p>
+      <w:pPr>
+        <w:rPr>
+          <w:rFonts w:hint="eastAsia"/>
+        </w:rPr>
+      </w:pPr>
+      <w:r>
+        <w:rPr>
+          <w:rFonts w:hint="eastAsia"/>
+          <w:b/>
+          <w:bCs/>
+        </w:rPr>
+        <w:t>Interface graphique :</w:t>
+      </w:r>
+      <w:r>
+        <w:rPr>
+          <w:rFonts w:hint="eastAsia"/>
+        </w:rPr>
+        <w:t xml:space="preserve"> Tkinter (bibliothèque standard de Python)</w:t>
+      </w:r>
+    </w:p>
+    <w:p>
+      <w:pPr>
+        <w:rPr>
+          <w:rFonts w:hint="eastAsia"/>
+          <w:b/>
+          <w:bCs/>
+        </w:rPr>
+      </w:pPr>
+      <w:r>
+        <w:rPr>
+          <w:rFonts w:hint="eastAsia"/>
+          <w:b/>
+          <w:bCs/>
+        </w:rPr>
+        <w:t>Structure MVC :</w:t>
+      </w:r>
+    </w:p>
+    <w:p>
+      <w:pPr>
+        <w:ind w:leftChars="100" w:left="210"/>
+        <w:rPr>
+          <w:rFonts w:hint="eastAsia"/>
+        </w:rPr>
+      </w:pPr>
+      <w:r>
+        <w:rPr>
+          <w:rFonts w:hint="eastAsia"/>
+        </w:rPr>
+        <w:t>View : Interface graphique (GraphicalView)</w:t>
+      </w:r>
+    </w:p>
+    <w:p>
+      <w:pPr>
+        <w:ind w:leftChars="100" w:left="210"/>
+        <w:rPr>
+          <w:rFonts w:hint="eastAsia"/>
+        </w:rPr>
+      </w:pPr>
+      <w:r>
+        <w:rPr>
+          <w:rFonts w:hint="eastAsia"/>
+        </w:rPr>
+        <w:t>Controller : Réception et gestion des actions utilisateur via ivy_bus</w:t>
+      </w:r>
+    </w:p>
+    <w:p>
+      <w:pPr>
+        <w:ind w:leftChars="100" w:left="210"/>
+        <w:rPr>
+          <w:rFonts w:hint="eastAsia"/>
+        </w:rPr>
+      </w:pPr>
+      <w:r>
+        <w:rPr>
+          <w:rFonts w:hint="eastAsia"/>
+        </w:rPr>
+        <w:t>Model : Données des étages, murs, objets dessinés, etc.</w:t>
+      </w:r>
+    </w:p>
+    <w:p>
+      <w:pPr>
+        <w:rPr>
+          <w:rFonts w:hint="eastAsia"/>
+          <w:b/>
+          <w:bCs/>
+        </w:rPr>
+      </w:pPr>
+      <w:r>
+        <w:rPr>
+          <w:rFonts w:hint="eastAsia"/>
+          <w:b/>
+          <w:bCs/>
+        </w:rPr>
+        <w:t>Autres outils utilisés :</w:t>
+      </w:r>
+    </w:p>
+    <w:p>
+      <w:pPr>
+        <w:ind w:leftChars="100" w:left="210"/>
+        <w:rPr>
+          <w:rFonts w:hint="eastAsia"/>
+        </w:rPr>
+      </w:pPr>
+      <w:r>
+        <w:rPr>
+          <w:rFonts w:hint="eastAsia"/>
+        </w:rPr>
+        <w:t>ivy : Pour la communication entre les composants (bus d’événements léger)</w:t>
+      </w:r>
+    </w:p>
+    <w:p>
+      <w:pPr>
+        <w:ind w:leftChars="100" w:left="210"/>
+        <w:rPr>
+          <w:rFonts w:hint="eastAsia"/>
+        </w:rPr>
+      </w:pPr>
+      <w:r>
+        <w:rPr>
+          <w:rFonts w:hint="eastAsia"/>
+        </w:rPr>
+        <w:t>ttk : Pour les widgets modernes (boutons, scrollbars, etc.)</w:t>
+      </w:r>
+    </w:p>
+    <w:p>
+      <w:pPr>
+        <w:ind w:leftChars="100" w:left="210"/>
+      </w:pPr>
+      <w:r>
+        <w:rPr>
+          <w:rFonts w:hint="eastAsia"/>
+        </w:rPr>
+        <w:t>simpledialog, messagebox : Pour les interactions utilisateur (saisie, alertes)</w:t>
+      </w:r>
+    </w:p>
+    <w:p>
+      <w:pPr>
+        <w:rPr>
+          <w:rFonts w:hint="eastAsia"/>
+          <w:b/>
+          <w:bCs/>
+        </w:rPr>
+      </w:pPr>
+    </w:p>
+    <w:p>
+      <w:pPr>
+        <w:rPr>
+          <w:rFonts w:hint="eastAsia"/>
+          <w:b/>
+          <w:bCs/>
+        </w:rPr>
+      </w:pPr>
+      <w:r>
+        <w:rPr>
+          <w:rFonts w:hint="eastAsia"/>
+          <w:b/>
+          <w:bCs/>
+        </w:rPr>
+        <w:t>Modèle de Données</w:t>
+      </w:r>
+    </w:p>
+    <w:p>
+      <w:pPr>
+        <w:rPr>
+          <w:rFonts w:hint="eastAsia"/>
+        </w:rPr>
+      </w:pPr>
+      <w:r>
+        <w:rPr>
+          <w:rFonts w:hint="eastAsia"/>
+        </w:rPr>
+        <w:t>L’application repose sur un modèle simple :</w:t>
+      </w:r>
+    </w:p>
+    <w:p>
+      <w:pPr>
+        <w:rPr>
+          <w:rFonts w:hint="eastAsia"/>
+          <w:b/>
+          <w:bCs/>
+        </w:rPr>
+      </w:pPr>
+      <w:r>
+        <w:rPr>
+          <w:rFonts w:hint="eastAsia"/>
+          <w:b/>
+          <w:bCs/>
+        </w:rPr>
+        <w:t>Étages (Floors)</w:t>
+      </w:r>
+    </w:p>
+    <w:p>
+      <w:pPr>
+        <w:ind w:leftChars="100" w:left="210"/>
+        <w:rPr>
+          <w:rFonts w:hint="eastAsia"/>
+        </w:rPr>
+      </w:pPr>
+      <w:r>
+        <w:rPr>
+          <w:rFonts w:hint="eastAsia"/>
+        </w:rPr>
+        <w:t>Nom (ex : “Floor 1”)</w:t>
+      </w:r>
+    </w:p>
+    <w:p>
+      <w:pPr>
+        <w:ind w:leftChars="100" w:left="210"/>
+        <w:rPr>
+          <w:rFonts w:hint="eastAsia"/>
+        </w:rPr>
+      </w:pPr>
+      <w:r>
+        <w:rPr>
+          <w:rFonts w:hint="eastAsia"/>
+        </w:rPr>
+        <w:t>Hauteur (modifiable, par défaut 2.5m)</w:t>
+      </w:r>
+    </w:p>
+    <w:p>
+      <w:pPr>
+        <w:rPr>
+          <w:rFonts w:hint="eastAsia"/>
+          <w:b/>
+          <w:bCs/>
+        </w:rPr>
+      </w:pPr>
+      <w:r>
+        <w:rPr>
+          <w:rFonts w:hint="eastAsia"/>
+          <w:b/>
+          <w:bCs/>
+        </w:rPr>
+        <w:t>Objets dessinés sur le Canvas</w:t>
+      </w:r>
+    </w:p>
+    <w:p>
+      <w:pPr>
+        <w:ind w:leftChars="100" w:left="210"/>
+        <w:rPr>
+          <w:rFonts w:hint="eastAsia"/>
+        </w:rPr>
+      </w:pPr>
+      <w:r>
+        <w:rPr>
+          <w:rFonts w:hint="eastAsia"/>
+        </w:rPr>
+        <w:t>Murs, fenêtres, portes, bouches de VMC</w:t>
+      </w:r>
+    </w:p>
+    <w:p>
+      <w:pPr>
+        <w:ind w:leftChars="100" w:left="210"/>
+        <w:rPr>
+          <w:rFonts w:hint="eastAsia"/>
+        </w:rPr>
+      </w:pPr>
+      <w:r>
+        <w:rPr>
+          <w:rFonts w:hint="eastAsia"/>
+        </w:rPr>
+        <w:t>Chaque objet est lié à des métadonnées (coordonnées, type, infos techniques)</w:t>
+      </w:r>
+    </w:p>
+    <w:p>
+      <w:pPr>
+        <w:ind w:leftChars="100" w:left="210"/>
+        <w:rPr>
+          <w:rFonts w:hint="eastAsia"/>
+        </w:rPr>
+      </w:pPr>
+      <w:r>
+        <w:rPr>
+          <w:rFonts w:hint="eastAsia"/>
+        </w:rPr>
+        <w:t>L’outil gomme peut supprimer ces objets individuellement</w:t>
+      </w:r>
+    </w:p>
+    <w:p>
+      <w:pPr>
+        <w:rPr>
+          <w:rFonts w:hint="eastAsia"/>
+          <w:b/>
+          <w:bCs/>
+        </w:rPr>
+      </w:pPr>
+      <w:r>
+        <w:rPr>
+          <w:rFonts w:hint="eastAsia"/>
+          <w:b/>
+          <w:bCs/>
+        </w:rPr>
+        <w:t>Interactions utilisateur</w:t>
+      </w:r>
+    </w:p>
+    <w:p>
+      <w:pPr>
+        <w:ind w:leftChars="100" w:left="210"/>
+        <w:rPr>
+          <w:rFonts w:hint="eastAsia"/>
+        </w:rPr>
+      </w:pPr>
+      <w:r>
+        <w:rPr>
+          <w:rFonts w:hint="eastAsia"/>
+        </w:rPr>
+        <w:t>Chaque clic est intercepté et envoyé au controller via ivy_bus</w:t>
+      </w:r>
+    </w:p>
+    <w:p>
+      <w:pPr>
+        <w:ind w:leftChars="100" w:left="210"/>
+        <w:rPr>
+          <w:rFonts w:hint="eastAsia"/>
+        </w:rPr>
+      </w:pPr>
+      <w:r>
+        <w:rPr>
+          <w:rFonts w:hint="eastAsia"/>
+        </w:rPr>
+        <w:t>Le controller valide l’action et envoie un message de mise à jour à la view</w:t>
+      </w:r>
     </w:p>
     <w:p>
       <w:pPr>
         <w:pStyle w:val="1"/>
       </w:pPr>
-      <w:r>
-        <w:t>Gestion du Projet</w:t>
+      <w:bookmarkStart w:id="8" w:name="_Toc195823078"/>
+      <w:r>
+        <w:rPr>
+          <w:rFonts w:hint="eastAsia"/>
+        </w:rPr>
+        <w:t>Guide utilisateur</w:t>
+      </w:r>
+      <w:bookmarkEnd w:id="8"/>
+    </w:p>
+    <w:p>
+      <w:pPr>
+        <w:rPr>
+          <w:rFonts w:hint="eastAsia"/>
+        </w:rPr>
+      </w:pPr>
+      <w:r>
+        <w:rPr>
+          <w:rFonts w:hint="eastAsia"/>
+        </w:rPr>
+        <w:t xml:space="preserve">1. Création des étages  </w:t>
+      </w:r>
+    </w:p>
+    <w:p>
+      <w:pPr>
+        <w:rPr>
+          <w:rFonts w:hint="eastAsia"/>
+        </w:rPr>
+      </w:pPr>
+      <w:r>
+        <w:rPr>
+          <w:rFonts w:hint="eastAsia"/>
+        </w:rPr>
+        <w:t xml:space="preserve">Après avoir lancé `main.py`, l'utilisateur doit cliquer en haut à gauche pour créer un nouvel étage.  </w:t>
+      </w:r>
+    </w:p>
+    <w:p>
+      <w:pPr>
+        <w:rPr>
+          <w:rFonts w:hint="eastAsia"/>
+        </w:rPr>
+      </w:pPr>
+      <w:r>
+        <w:rPr>
+          <w:rFonts w:hint="eastAsia"/>
+        </w:rPr>
+        <w:t xml:space="preserve">Le premier étage est automatiquement nommé "Floor 0".  </w:t>
+      </w:r>
+    </w:p>
+    <w:p>
+      <w:pPr>
+        <w:rPr>
+          <w:rFonts w:hint="eastAsia"/>
+        </w:rPr>
+      </w:pPr>
+      <w:r>
+        <w:rPr>
+          <w:rFonts w:hint="eastAsia"/>
+        </w:rPr>
+        <w:t>Un clic droit sur un étage permet de renommer l'étage ou de définir sa hauteur.</w:t>
+      </w:r>
+    </w:p>
+    <w:p>
+      <w:pPr>
+        <w:rPr>
+          <w:rFonts w:hint="eastAsia"/>
+        </w:rPr>
+      </w:pPr>
+    </w:p>
+    <w:p>
+      <w:pPr>
+        <w:rPr>
+          <w:rFonts w:hint="eastAsia"/>
+        </w:rPr>
+      </w:pPr>
+      <w:r>
+        <w:rPr>
+          <w:rFonts w:hint="eastAsia"/>
+        </w:rPr>
+        <w:t xml:space="preserve">2. Ajout de nouveaux étages  </w:t>
+      </w:r>
+    </w:p>
+    <w:p>
+      <w:pPr>
+        <w:rPr>
+          <w:rFonts w:hint="eastAsia"/>
+        </w:rPr>
+      </w:pPr>
+      <w:r>
+        <w:rPr>
+          <w:rFonts w:hint="eastAsia"/>
+        </w:rPr>
+        <w:t xml:space="preserve">Chaque nouvel étage est ajouté au-dessus de l'étage sélectionné.  </w:t>
+      </w:r>
+    </w:p>
+    <w:p>
+      <w:pPr>
+        <w:rPr>
+          <w:rFonts w:hint="eastAsia"/>
+        </w:rPr>
+      </w:pPr>
+      <w:r>
+        <w:rPr>
+          <w:rFonts w:hint="eastAsia"/>
+        </w:rPr>
+        <w:t>Actuellement, la suppression des étages n’est pas possible (fonctionnalité non prévue).</w:t>
+      </w:r>
+    </w:p>
+    <w:p>
+      <w:pPr>
+        <w:rPr>
+          <w:rFonts w:hint="eastAsia"/>
+        </w:rPr>
+      </w:pPr>
+    </w:p>
+    <w:p>
+      <w:pPr>
+        <w:rPr>
+          <w:rFonts w:hint="eastAsia"/>
+        </w:rPr>
+      </w:pPr>
+      <w:r>
+        <w:rPr>
+          <w:rFonts w:hint="eastAsia"/>
+        </w:rPr>
+        <w:t xml:space="preserve">3. Outils de dessin  </w:t>
+      </w:r>
+    </w:p>
+    <w:p>
+      <w:pPr>
+        <w:rPr>
+          <w:rFonts w:hint="eastAsia"/>
+        </w:rPr>
+      </w:pPr>
+      <w:r>
+        <w:rPr>
+          <w:rFonts w:hint="eastAsia"/>
+        </w:rPr>
+        <w:t>Sur chaque étage, l'utilisateur peut dessiner :</w:t>
+      </w:r>
+    </w:p>
+    <w:p>
+      <w:pPr>
+        <w:rPr>
+          <w:rFonts w:hint="eastAsia"/>
+        </w:rPr>
+      </w:pPr>
+      <w:r>
+        <w:rPr>
+          <w:rFonts w:hint="eastAsia"/>
+        </w:rPr>
+        <w:t>- Des murs (noir, par défaut)</w:t>
+      </w:r>
+    </w:p>
+    <w:p>
+      <w:pPr>
+        <w:rPr>
+          <w:rFonts w:hint="eastAsia"/>
+        </w:rPr>
+      </w:pPr>
+      <w:r>
+        <w:rPr>
+          <w:rFonts w:hint="eastAsia"/>
+        </w:rPr>
+        <w:lastRenderedPageBreak/>
+        <w:t>- Des fenêtres (violet clair)</w:t>
+      </w:r>
+    </w:p>
+    <w:p>
+      <w:pPr>
+        <w:rPr>
+          <w:rFonts w:hint="eastAsia"/>
+        </w:rPr>
+      </w:pPr>
+      <w:r>
+        <w:rPr>
+          <w:rFonts w:hint="eastAsia"/>
+        </w:rPr>
+        <w:t>- Des portes (marron)</w:t>
+      </w:r>
+    </w:p>
+    <w:p>
+      <w:pPr>
+        <w:rPr>
+          <w:rFonts w:hint="eastAsia"/>
+        </w:rPr>
+      </w:pPr>
+      <w:r>
+        <w:rPr>
+          <w:rFonts w:hint="eastAsia"/>
+        </w:rPr>
+        <w:t>- Quatre types de gaines de ventilation (avec couleurs différentes)</w:t>
+      </w:r>
+    </w:p>
+    <w:p>
+      <w:pPr>
+        <w:rPr>
+          <w:rFonts w:hint="eastAsia"/>
+        </w:rPr>
+      </w:pPr>
+    </w:p>
+    <w:p>
+      <w:pPr>
+        <w:rPr>
+          <w:rFonts w:hint="eastAsia"/>
+        </w:rPr>
+      </w:pPr>
+      <w:r>
+        <w:rPr>
+          <w:rFonts w:hint="eastAsia"/>
+        </w:rPr>
+        <w:t xml:space="preserve">Après avoir cliqué sur l’outil “ventilation”, un menu permet de choisir le type de gaine (couleur + fonction).  </w:t>
+      </w:r>
+    </w:p>
+    <w:p>
+      <w:pPr>
+        <w:rPr>
+          <w:rFonts w:hint="eastAsia"/>
+        </w:rPr>
+      </w:pPr>
+      <w:r>
+        <w:rPr>
+          <w:rFonts w:hint="eastAsia"/>
+        </w:rPr>
+        <w:t>L’utilisateur doit ensuite renseigner le nom, le diamètre et le débit d’air pour chaque gaine (les dialogues s’affichent automatiquement).</w:t>
+      </w:r>
+    </w:p>
+    <w:p>
+      <w:pPr>
+        <w:rPr>
+          <w:rFonts w:hint="eastAsia"/>
+        </w:rPr>
+      </w:pPr>
+    </w:p>
+    <w:p>
+      <w:pPr>
+        <w:rPr>
+          <w:rFonts w:hint="eastAsia"/>
+        </w:rPr>
+      </w:pPr>
+      <w:r>
+        <w:rPr>
+          <w:rFonts w:hint="eastAsia"/>
+        </w:rPr>
+        <w:t xml:space="preserve">4. Affichage des informations  </w:t>
+      </w:r>
+    </w:p>
+    <w:p>
+      <w:pPr>
+        <w:rPr>
+          <w:rFonts w:hint="eastAsia"/>
+        </w:rPr>
+      </w:pPr>
+      <w:r>
+        <w:rPr>
+          <w:rFonts w:hint="eastAsia"/>
+        </w:rPr>
+        <w:t xml:space="preserve">Après la création d’une gaine, un survol avec la souris de plus d’1 seconde affiche les informations suivantes :  </w:t>
+      </w:r>
+    </w:p>
+    <w:p>
+      <w:pPr>
+        <w:rPr>
+          <w:rFonts w:hint="eastAsia"/>
+        </w:rPr>
+      </w:pPr>
+      <w:r>
+        <w:rPr>
+          <w:rFonts w:hint="eastAsia"/>
+        </w:rPr>
+        <w:t xml:space="preserve">- Nom  </w:t>
+      </w:r>
+    </w:p>
+    <w:p>
+      <w:pPr>
+        <w:rPr>
+          <w:rFonts w:hint="eastAsia"/>
+        </w:rPr>
+      </w:pPr>
+      <w:r>
+        <w:rPr>
+          <w:rFonts w:hint="eastAsia"/>
+        </w:rPr>
+        <w:t xml:space="preserve">- Diamètre  </w:t>
+      </w:r>
+    </w:p>
+    <w:p>
+      <w:pPr>
+        <w:rPr>
+          <w:rFonts w:hint="eastAsia"/>
+        </w:rPr>
+      </w:pPr>
+      <w:r>
+        <w:rPr>
+          <w:rFonts w:hint="eastAsia"/>
+        </w:rPr>
+        <w:t xml:space="preserve">- Débit  </w:t>
+      </w:r>
+    </w:p>
+    <w:p>
+      <w:pPr>
+        <w:rPr>
+          <w:rFonts w:hint="eastAsia"/>
+        </w:rPr>
+      </w:pPr>
+      <w:r>
+        <w:rPr>
+          <w:rFonts w:hint="eastAsia"/>
+        </w:rPr>
+        <w:t>- Fonction</w:t>
+      </w:r>
+    </w:p>
+    <w:p>
+      <w:pPr>
+        <w:rPr>
+          <w:rFonts w:hint="eastAsia"/>
+        </w:rPr>
+      </w:pPr>
+    </w:p>
+    <w:p>
+      <w:pPr>
+        <w:rPr>
+          <w:rFonts w:hint="eastAsia"/>
+        </w:rPr>
+      </w:pPr>
+      <w:r>
+        <w:rPr>
+          <w:rFonts w:hint="eastAsia"/>
+        </w:rPr>
+        <w:t xml:space="preserve">5. Gomme  </w:t>
+      </w:r>
+    </w:p>
+    <w:p>
+      <w:pPr>
+        <w:rPr>
+          <w:rFonts w:hint="eastAsia"/>
+        </w:rPr>
+      </w:pPr>
+      <w:r>
+        <w:rPr>
+          <w:rFonts w:hint="eastAsia"/>
+        </w:rPr>
+        <w:t>Après avoir sélectionné l’outil gomme, un simple clic sur un élément du dessin le supprime.</w:t>
+      </w:r>
+    </w:p>
+    <w:p>
+      <w:pPr>
+        <w:rPr>
+          <w:rFonts w:hint="eastAsia"/>
+        </w:rPr>
+      </w:pPr>
+    </w:p>
+    <w:p>
+      <w:pPr>
+        <w:rPr>
+          <w:rFonts w:hint="eastAsia"/>
+        </w:rPr>
+      </w:pPr>
+      <w:r>
+        <w:rPr>
+          <w:rFonts w:hint="eastAsia"/>
+        </w:rPr>
+        <w:t xml:space="preserve">6. Sécurité d’interaction  </w:t>
+      </w:r>
+    </w:p>
+    <w:p>
+      <w:pPr>
+        <w:rPr>
+          <w:rFonts w:hint="eastAsia"/>
+        </w:rPr>
+      </w:pPr>
+      <w:r>
+        <w:rPr>
+          <w:rFonts w:hint="eastAsia"/>
+        </w:rPr>
+        <w:t>Un simple clic sur le canvas sans avoir sélectionné d’outil ne déclenche aucune action.</w:t>
+      </w:r>
+    </w:p>
+    <w:p>
+      <w:pPr>
+        <w:rPr>
+          <w:rFonts w:hint="eastAsia"/>
+        </w:rPr>
+      </w:pPr>
+    </w:p>
+    <w:p>
+      <w:pPr>
+        <w:rPr>
+          <w:rFonts w:hint="eastAsia"/>
+        </w:rPr>
+      </w:pPr>
+      <w:r>
+        <w:rPr>
+          <w:rFonts w:hint="eastAsia"/>
+        </w:rPr>
+        <w:t xml:space="preserve">7. Aide visuelle  </w:t>
+      </w:r>
+    </w:p>
+    <w:p>
+      <w:pPr>
+        <w:rPr>
+          <w:rFonts w:hint="eastAsia"/>
+        </w:rPr>
+      </w:pPr>
+      <w:r>
+        <w:rPr>
+          <w:rFonts w:hint="eastAsia"/>
+        </w:rPr>
+        <w:t>En haut à gauche, une boussole et une règle indiquent les directions (N/E/S/O) et une échelle de 2 mètres.</w:t>
+      </w:r>
+    </w:p>
+    <w:p>
+      <w:pPr>
+        <w:rPr>
+          <w:rFonts w:hint="eastAsia"/>
+        </w:rPr>
+      </w:pPr>
+    </w:p>
+    <w:p>
+      <w:pPr>
+        <w:rPr>
+          <w:rFonts w:hint="eastAsia"/>
+        </w:rPr>
+      </w:pPr>
+      <w:r>
+        <w:rPr>
+          <w:rFonts w:hint="eastAsia"/>
+        </w:rPr>
+        <w:t xml:space="preserve">8. Contrôle du canvas  </w:t>
+      </w:r>
+    </w:p>
+    <w:p>
+      <w:pPr>
+        <w:rPr>
+          <w:rFonts w:hint="eastAsia"/>
+        </w:rPr>
+      </w:pPr>
+      <w:r>
+        <w:rPr>
+          <w:rFonts w:hint="eastAsia"/>
+        </w:rPr>
+        <w:t xml:space="preserve">Le canvas peut être agrandi en plein écran.  </w:t>
+      </w:r>
+    </w:p>
+    <w:p>
+      <w:pPr>
+        <w:rPr>
+          <w:rFonts w:hint="eastAsia"/>
+        </w:rPr>
+      </w:pPr>
+      <w:r>
+        <w:rPr>
+          <w:rFonts w:hint="eastAsia"/>
+        </w:rPr>
+        <w:t xml:space="preserve">Après maximisation, il est possible de le faire glisser via les barres de défilement horizontale et verticale.  </w:t>
+      </w:r>
+    </w:p>
+    <w:p>
+      <w:pPr>
+        <w:rPr>
+          <w:rFonts w:hint="eastAsia"/>
+        </w:rPr>
+      </w:pPr>
+      <w:r>
+        <w:rPr>
+          <w:rFonts w:hint="eastAsia"/>
+        </w:rPr>
+        <w:t>La molette de la souris sert à changer d’étage lorsqu’il y en a plusieurs.</w:t>
       </w:r>
     </w:p>
     <w:p>
       <w:pPr>
         <w:pStyle w:val="1"/>
-      </w:pPr>
-      <w:r>
-        <w:t>Diagramme UML</w:t>
-      </w:r>
-    </w:p>
-    <w:p>
-      <w:pPr>
-        <w:pStyle w:val="1"/>
-      </w:pPr>
+        <w:rPr>
+          <w:rFonts w:hint="eastAsia"/>
+        </w:rPr>
+      </w:pPr>
+      <w:bookmarkStart w:id="9" w:name="_Toc195823079"/>
       <w:r>
         <w:t>Conclusion</w:t>
       </w:r>
-    </w:p>
-    <w:p/>
-    <w:p>
-      <w:pPr>
-        <w:rPr>
+      <w:bookmarkEnd w:id="9"/>
+    </w:p>
+    <w:p>
+      <w:pPr>
+        <w:rPr>
+          <w:rFonts w:hint="eastAsia"/>
+        </w:rPr>
+      </w:pPr>
+      <w:r>
+        <w:rPr>
+          <w:rFonts w:hint="eastAsia"/>
+        </w:rPr>
+        <w:t>Ce projet nous a permis de découvrir et d’explorer l’utilisation du bus de communication Ivy dans une architecture logicielle.</w:t>
+      </w:r>
+    </w:p>
+    <w:p>
+      <w:pPr>
+        <w:rPr>
+          <w:rFonts w:hint="eastAsia"/>
+        </w:rPr>
+      </w:pPr>
+      <w:r>
+        <w:rPr>
+          <w:rFonts w:hint="eastAsia"/>
+        </w:rPr>
+        <w:t>Nous avons appris à mettre en place une communication fluide entre la vue et le contrôleur, en respectant une séparation claire des responsabilités.</w:t>
+      </w:r>
+    </w:p>
+    <w:p>
+      <w:pPr>
+        <w:rPr>
+          <w:rFonts w:hint="eastAsia"/>
+        </w:rPr>
+      </w:pPr>
+    </w:p>
+    <w:p>
+      <w:pPr>
+        <w:rPr>
+          <w:rFonts w:hint="eastAsia"/>
+        </w:rPr>
+      </w:pPr>
+      <w:r>
+        <w:rPr>
+          <w:rFonts w:hint="eastAsia"/>
+        </w:rPr>
+        <w:t xml:space="preserve">En travaillant sur une interface graphique interactive, nous avons également enrichi nos compétences en programmation avec Tkinter, en gestion des événements, ainsi qu’en </w:t>
+      </w:r>
+      <w:r>
+        <w:rPr>
+          <w:rFonts w:hint="eastAsia"/>
+        </w:rPr>
+        <w:lastRenderedPageBreak/>
+        <w:t>structuration d’un projet en architecture MVC.</w:t>
+      </w:r>
+    </w:p>
+    <w:p>
+      <w:pPr>
+        <w:rPr>
+          <w:rFonts w:hint="eastAsia"/>
+        </w:rPr>
+      </w:pPr>
+    </w:p>
+    <w:p>
+      <w:pPr>
+        <w:rPr>
+          <w:rFonts w:hint="eastAsia"/>
+        </w:rPr>
+      </w:pPr>
+      <w:r>
+        <w:rPr>
+          <w:rFonts w:hint="eastAsia"/>
+        </w:rPr>
+        <w:t>Ce travail nous a offert une expérience complète, allant de la conception à l’implémentation, et nous a permis de mieux comprendre les défis du développement d’applications graphiques interactives.</w:t>
+      </w:r>
+    </w:p>
+    <w:p>
+      <w:pPr>
+        <w:rPr>
+          <w:rFonts w:hint="eastAsia"/>
           <w:lang w:val="fr-FR"/>
         </w:rPr>
       </w:pPr>
@@ -878,6 +3346,7 @@
   <w:style w:type="character" w:default="1" w:styleId="a0">
     <w:name w:val="Default Paragraph Font"/>
     <w:uiPriority w:val="1"/>
+    <w:semiHidden/>
     <w:unhideWhenUsed/>
   </w:style>
   <w:style w:type="table" w:default="1" w:styleId="a1">
@@ -1196,6 +3665,71 @@
       <w:spacing w:val="5"/>
     </w:rPr>
   </w:style>
+  <w:style w:type="paragraph" w:styleId="TOC">
+    <w:name w:val="TOC Heading"/>
+    <w:basedOn w:val="1"/>
+    <w:next w:val="a"/>
+    <w:uiPriority w:val="39"/>
+    <w:unhideWhenUsed/>
+    <w:qFormat/>
+    <w:rsid w:val="008F19C0"/>
+    <w:pPr>
+      <w:widowControl/>
+      <w:spacing w:before="240" w:after="0" w:line="259" w:lineRule="auto"/>
+      <w:jc w:val="left"/>
+      <w:outlineLvl w:val="9"/>
+    </w:pPr>
+    <w:rPr>
+      <w:noProof w:val="0"/>
+      <w:kern w:val="0"/>
+      <w:sz w:val="32"/>
+      <w:szCs w:val="32"/>
+    </w:rPr>
+  </w:style>
+  <w:style w:type="paragraph" w:styleId="TOC1">
+    <w:name w:val="toc 1"/>
+    <w:basedOn w:val="a"/>
+    <w:next w:val="a"/>
+    <w:autoRedefine/>
+    <w:uiPriority w:val="39"/>
+    <w:unhideWhenUsed/>
+    <w:rsid w:val="008F19C0"/>
+  </w:style>
+  <w:style w:type="paragraph" w:styleId="TOC2">
+    <w:name w:val="toc 2"/>
+    <w:basedOn w:val="a"/>
+    <w:next w:val="a"/>
+    <w:autoRedefine/>
+    <w:uiPriority w:val="39"/>
+    <w:unhideWhenUsed/>
+    <w:rsid w:val="008F19C0"/>
+    <w:pPr>
+      <w:ind w:leftChars="200" w:left="420"/>
+    </w:pPr>
+  </w:style>
+  <w:style w:type="paragraph" w:styleId="TOC3">
+    <w:name w:val="toc 3"/>
+    <w:basedOn w:val="a"/>
+    <w:next w:val="a"/>
+    <w:autoRedefine/>
+    <w:uiPriority w:val="39"/>
+    <w:unhideWhenUsed/>
+    <w:rsid w:val="008F19C0"/>
+    <w:pPr>
+      <w:ind w:leftChars="400" w:left="840"/>
+    </w:pPr>
+  </w:style>
+  <w:style w:type="character" w:styleId="ae">
+    <w:name w:val="Hyperlink"/>
+    <w:basedOn w:val="a0"/>
+    <w:uiPriority w:val="99"/>
+    <w:unhideWhenUsed/>
+    <w:rsid w:val="008F19C0"/>
+    <w:rPr>
+      <w:color w:val="0563C1" w:themeColor="hyperlink"/>
+      <w:u w:val="single"/>
+    </w:rPr>
+  </w:style>
 </w:styles>
 </file>
 
@@ -1492,4 +4026,16 @@
     </a:ext>
   </a:extLst>
 </a:theme>
+</file>
+
+<file path=customXml/item1.xml><?xml version="1.0" encoding="utf-8"?>
+<b:Sources xmlns:b="http://schemas.openxmlformats.org/officeDocument/2006/bibliography" xmlns="http://schemas.openxmlformats.org/officeDocument/2006/bibliography" SelectedStyle="\APASixthEditionOfficeOnline.xsl" StyleName="APA" Version="6"/>
+</file>
+
+<file path=customXml/itemProps1.xml><?xml version="1.0" encoding="utf-8"?>
+<ds:datastoreItem xmlns:ds="http://schemas.openxmlformats.org/officeDocument/2006/customXml" ds:itemID="{44424FC8-C6A0-4AE5-8F64-994898ED5228}">
+  <ds:schemaRefs>
+    <ds:schemaRef ds:uri="http://schemas.openxmlformats.org/officeDocument/2006/bibliography"/>
+  </ds:schemaRefs>
+</ds:datastoreItem>
 </file>
</xml_diff>